<commit_message>
Addeed docx file of answers - fix
</commit_message>
<xml_diff>
--- a/HW2/ML-EX2.docx
+++ b/HW2/ML-EX2.docx
@@ -41,13 +41,8 @@
       <w:r>
         <w:t xml:space="preserve">        </w:t>
       </w:r>
-      <w:proofErr w:type="spellStart"/>
-      <w:r>
-        <w:t>Dor</w:t>
-      </w:r>
-      <w:proofErr w:type="spellEnd"/>
-      <w:r>
-        <w:t xml:space="preserve"> Bank - 301380416 - dorbank@gmail.com,    Avi Caciularu - 203056585 - avi.c33@gmail.com</w:t>
+      <w:r>
+        <w:t>Dor Bank - 301380416 - dorbank@gmail.com,    Avi Caciularu - 203056585 - avi.c33@gmail.com</w:t>
       </w:r>
     </w:p>
     <w:p>
@@ -554,20 +549,28 @@
           <w:rPr>
             <w:rFonts w:ascii="Cambria Math" w:eastAsiaTheme="minorEastAsia" w:hAnsi="Cambria Math"/>
           </w:rPr>
-          <m:t xml:space="preserve">≥0 </m:t>
-        </m:r>
-        <m:r>
-          <w:rPr>
-            <w:rFonts w:ascii="Cambria Math" w:eastAsiaTheme="minorEastAsia" w:hAnsi="Cambria Math"/>
-          </w:rPr>
-          <m:t>∀i=1,…..,m</m:t>
+          <m:t>≥0 ∀i=1,…..,m</m:t>
         </m:r>
       </m:oMath>
       <w:r>
         <w:rPr>
           <w:rFonts w:eastAsiaTheme="minorEastAsia"/>
         </w:rPr>
-        <w:t xml:space="preserve"> because in the case of </w:t>
+        <w:t xml:space="preserve"> </w:t>
+      </w:r>
+      <w:r>
+        <w:rPr>
+          <w:rFonts w:eastAsiaTheme="minorEastAsia"/>
+        </w:rPr>
+        <w:t xml:space="preserve">or not, </w:t>
+      </w:r>
+      <w:bookmarkStart w:id="0" w:name="_GoBack"/>
+      <w:bookmarkEnd w:id="0"/>
+      <w:r>
+        <w:rPr>
+          <w:rFonts w:eastAsiaTheme="minorEastAsia"/>
+        </w:rPr>
+        <w:t xml:space="preserve">because in the case of </w:t>
       </w:r>
       <m:oMath>
         <m:sSup>
@@ -673,15 +676,7 @@
         <w:rPr>
           <w:rFonts w:eastAsiaTheme="minorEastAsia"/>
         </w:rPr>
-        <w:t xml:space="preserve"> constrain.</w:t>
-      </w:r>
-      <w:bookmarkStart w:id="0" w:name="_GoBack"/>
-      <w:bookmarkEnd w:id="0"/>
-      <w:r>
-        <w:rPr>
-          <w:rFonts w:eastAsiaTheme="minorEastAsia"/>
-        </w:rPr>
-        <w:t xml:space="preserve"> </w:t>
+        <w:t xml:space="preserve"> constrain. </w:t>
       </w:r>
     </w:p>
     <w:p>
@@ -1897,7 +1892,7 @@
 </file>
 
 <file path=customXml/itemProps1.xml><?xml version="1.0" encoding="utf-8"?>
-<ds:datastoreItem xmlns:ds="http://schemas.openxmlformats.org/officeDocument/2006/customXml" ds:itemID="{6FBC75F0-8AE4-4B8C-9014-88091CE618FE}">
+<ds:datastoreItem xmlns:ds="http://schemas.openxmlformats.org/officeDocument/2006/customXml" ds:itemID="{495B97E7-FAA3-441D-A501-8A1DB7DFFE0A}">
   <ds:schemaRefs>
     <ds:schemaRef ds:uri="http://schemas.openxmlformats.org/officeDocument/2006/bibliography"/>
   </ds:schemaRefs>

</xml_diff>

<commit_message>
Addeed docx file of answers - fix 2
</commit_message>
<xml_diff>
--- a/HW2/ML-EX2.docx
+++ b/HW2/ML-EX2.docx
@@ -41,8 +41,13 @@
       <w:r>
         <w:t xml:space="preserve">        </w:t>
       </w:r>
+      <w:proofErr w:type="spellStart"/>
       <w:r>
-        <w:t>Dor Bank - 301380416 - dorbank@gmail.com,    Avi Caciularu - 203056585 - avi.c33@gmail.com</w:t>
+        <w:t>Dor</w:t>
+      </w:r>
+      <w:proofErr w:type="spellEnd"/>
+      <w:r>
+        <w:t xml:space="preserve"> Bank - 301380416 - dorbank@gmail.com,    Avi Caciularu - 203056585 - avi.c33@gmail.com</w:t>
       </w:r>
     </w:p>
     <w:p>
@@ -79,6 +84,11 @@
     </w:p>
     <w:p>
       <w:pPr>
+        <w:pStyle w:val="ListParagraph"/>
+        <w:numPr>
+          <w:ilvl w:val="0"/>
+          <w:numId w:val="4"/>
+        </w:numPr>
         <w:rPr>
           <w:rFonts w:eastAsiaTheme="minorEastAsia"/>
         </w:rPr>
@@ -92,6 +102,7 @@
     </w:p>
     <w:p>
       <w:pPr>
+        <w:pStyle w:val="ListParagraph"/>
         <w:rPr>
           <w:rFonts w:eastAsiaTheme="minorEastAsia"/>
         </w:rPr>
@@ -337,16 +348,23 @@
     </w:p>
     <w:p>
       <w:pPr>
+        <w:pStyle w:val="ListParagraph"/>
         <w:rPr>
           <w:rFonts w:eastAsiaTheme="minorEastAsia"/>
         </w:rPr>
       </w:pPr>
       <m:oMath>
+        <m:r>
+          <w:rPr>
+            <w:rFonts w:ascii="Cambria Math" w:eastAsiaTheme="minorEastAsia" w:hAnsi="Cambria Math" w:cs="Cambria Math"/>
+          </w:rPr>
+          <m:t>s</m:t>
+        </m:r>
         <m:r>
           <w:rPr>
             <w:rFonts w:ascii="Cambria Math" w:eastAsiaTheme="minorEastAsia" w:hAnsi="Cambria Math"/>
           </w:rPr>
-          <m:t xml:space="preserve">s.t. </m:t>
+          <m:t xml:space="preserve">.t. </m:t>
         </m:r>
         <m:sSub>
           <m:sSubPr>
@@ -508,6 +526,7 @@
     </w:p>
     <w:p>
       <w:pPr>
+        <w:pStyle w:val="ListParagraph"/>
         <w:rPr>
           <w:rFonts w:eastAsiaTheme="minorEastAsia"/>
         </w:rPr>
@@ -556,36 +575,25 @@
         <w:rPr>
           <w:rFonts w:eastAsiaTheme="minorEastAsia"/>
         </w:rPr>
-        <w:t xml:space="preserve"> </w:t>
-      </w:r>
-      <w:r>
-        <w:rPr>
-          <w:rFonts w:eastAsiaTheme="minorEastAsia"/>
-        </w:rPr>
-        <w:t xml:space="preserve">or not, </w:t>
-      </w:r>
-      <w:bookmarkStart w:id="0" w:name="_GoBack"/>
-      <w:bookmarkEnd w:id="0"/>
-      <w:r>
-        <w:rPr>
-          <w:rFonts w:eastAsiaTheme="minorEastAsia"/>
-        </w:rPr>
-        <w:t xml:space="preserve">because in the case of </w:t>
+        <w:t xml:space="preserve"> or not, because in the case of </w:t>
       </w:r>
       <m:oMath>
         <m:sSup>
           <m:sSupPr>
             <m:ctrlPr>
               <w:rPr>
-                <w:rFonts w:ascii="Cambria Math" w:eastAsiaTheme="minorEastAsia" w:hAnsi="Cambria Math"/>
+                <w:rFonts w:ascii="Cambria Math" w:hAnsi="Cambria Math"/>
                 <w:i/>
               </w:rPr>
             </m:ctrlPr>
           </m:sSupPr>
           <m:e>
             <m:r>
-              <w:rPr>
-                <w:rFonts w:ascii="Cambria Math" w:eastAsiaTheme="minorEastAsia" w:hAnsi="Cambria Math"/>
+              <m:rPr>
+                <m:scr m:val="script"/>
+              </m:rPr>
+              <w:rPr>
+                <w:rFonts w:ascii="Cambria Math" w:hAnsi="Cambria Math"/>
               </w:rPr>
               <m:t>l</m:t>
             </m:r>
@@ -593,7 +601,7 @@
           <m:sup>
             <m:r>
               <w:rPr>
-                <w:rFonts w:ascii="Cambria Math" w:eastAsiaTheme="minorEastAsia" w:hAnsi="Cambria Math"/>
+                <w:rFonts w:ascii="Cambria Math" w:hAnsi="Cambria Math"/>
               </w:rPr>
               <m:t>2</m:t>
             </m:r>
@@ -640,17 +648,19 @@
         </w:rPr>
         <w:t xml:space="preserve"> parameters are r</w:t>
       </w:r>
+      <w:proofErr w:type="spellStart"/>
       <w:r>
         <w:rPr>
           <w:rFonts w:eastAsiaTheme="minorEastAsia"/>
         </w:rPr>
-        <w:t>aised square</w:t>
+        <w:t>aised</w:t>
       </w:r>
+      <w:proofErr w:type="spellEnd"/>
       <w:r>
         <w:rPr>
           <w:rFonts w:eastAsiaTheme="minorEastAsia"/>
         </w:rPr>
-        <w:t xml:space="preserve">, so the sign of them doesn’t matter </w:t>
+        <w:t xml:space="preserve"> square, so the sign of them doesn’t matter </w:t>
       </w:r>
       <m:oMath>
         <m:r>
@@ -664,33 +674,477 @@
         <w:rPr>
           <w:rFonts w:eastAsiaTheme="minorEastAsia"/>
         </w:rPr>
-        <w:t xml:space="preserve"> we can remove the </w:t>
+        <w:t xml:space="preserve"> we can remove the positivity constrain. </w:t>
       </w:r>
-      <w:r>
+    </w:p>
+    <w:p>
+      <w:pPr>
+        <w:pStyle w:val="ListParagraph"/>
+        <w:numPr>
+          <w:ilvl w:val="0"/>
+          <w:numId w:val="4"/>
+        </w:numPr>
+      </w:pPr>
+      <m:oMath>
+        <m:r>
+          <m:rPr>
+            <m:scr m:val="script"/>
+          </m:rPr>
+          <w:rPr>
+            <w:rFonts w:ascii="Cambria Math" w:hAnsi="Cambria Math"/>
+          </w:rPr>
+          <m:t>L</m:t>
+        </m:r>
+        <m:r>
+          <w:rPr>
+            <w:rFonts w:ascii="Cambria Math" w:hAnsi="Cambria Math"/>
+          </w:rPr>
+          <m:t>(</m:t>
+        </m:r>
+        <m:r>
+          <m:rPr>
+            <m:sty m:val="bi"/>
+          </m:rPr>
+          <w:rPr>
+            <w:rFonts w:ascii="Cambria Math" w:hAnsi="Cambria Math"/>
+          </w:rPr>
+          <m:t>w</m:t>
+        </m:r>
+        <m:r>
+          <w:rPr>
+            <w:rFonts w:ascii="Cambria Math" w:hAnsi="Cambria Math"/>
+          </w:rPr>
+          <m:t>,b,</m:t>
+        </m:r>
+        <m:r>
+          <m:rPr>
+            <m:sty m:val="bi"/>
+          </m:rPr>
+          <w:rPr>
+            <w:rFonts w:ascii="Cambria Math" w:eastAsiaTheme="minorEastAsia" w:hAnsi="Cambria Math"/>
+          </w:rPr>
+          <m:t>ξ</m:t>
+        </m:r>
+        <m:r>
+          <m:rPr>
+            <m:sty m:val="bi"/>
+          </m:rPr>
+          <w:rPr>
+            <w:rFonts w:ascii="Cambria Math" w:hAnsi="Cambria Math"/>
+          </w:rPr>
+          <m:t>,α</m:t>
+        </m:r>
+        <w:bookmarkStart w:id="0" w:name="_GoBack"/>
+        <w:bookmarkEnd w:id="0"/>
+        <m:r>
+          <w:rPr>
+            <w:rFonts w:ascii="Cambria Math" w:hAnsi="Cambria Math"/>
+          </w:rPr>
+          <m:t>)</m:t>
+        </m:r>
+        <m:r>
+          <w:rPr>
+            <w:rFonts w:ascii="Cambria Math" w:hAnsi="Cambria Math"/>
+          </w:rPr>
+          <m:t>=</m:t>
+        </m:r>
+        <m:f>
+          <m:fPr>
+            <m:ctrlPr>
+              <w:rPr>
+                <w:rFonts w:ascii="Cambria Math" w:eastAsiaTheme="minorEastAsia" w:hAnsi="Cambria Math"/>
+                <w:i/>
+              </w:rPr>
+            </m:ctrlPr>
+          </m:fPr>
+          <m:num>
+            <m:r>
+              <w:rPr>
+                <w:rFonts w:ascii="Cambria Math" w:eastAsiaTheme="minorEastAsia" w:hAnsi="Cambria Math"/>
+              </w:rPr>
+              <m:t>1</m:t>
+            </m:r>
+          </m:num>
+          <m:den>
+            <m:r>
+              <w:rPr>
+                <w:rFonts w:ascii="Cambria Math" w:eastAsiaTheme="minorEastAsia" w:hAnsi="Cambria Math"/>
+              </w:rPr>
+              <m:t>2</m:t>
+            </m:r>
+          </m:den>
+        </m:f>
+        <m:sSup>
+          <m:sSupPr>
+            <m:ctrlPr>
+              <w:rPr>
+                <w:rFonts w:ascii="Cambria Math" w:eastAsiaTheme="minorEastAsia" w:hAnsi="Cambria Math"/>
+                <w:b/>
+                <w:bCs/>
+                <w:i/>
+              </w:rPr>
+            </m:ctrlPr>
+          </m:sSupPr>
+          <m:e>
+            <m:r>
+              <m:rPr>
+                <m:sty m:val="bi"/>
+              </m:rPr>
+              <w:rPr>
+                <w:rFonts w:ascii="Cambria Math" w:eastAsiaTheme="minorEastAsia" w:hAnsi="Cambria Math"/>
+              </w:rPr>
+              <m:t>w</m:t>
+            </m:r>
+          </m:e>
+          <m:sup>
+            <m:r>
+              <m:rPr>
+                <m:sty m:val="bi"/>
+              </m:rPr>
+              <w:rPr>
+                <w:rFonts w:ascii="Cambria Math" w:eastAsiaTheme="minorEastAsia" w:hAnsi="Cambria Math"/>
+              </w:rPr>
+              <m:t>T</m:t>
+            </m:r>
+          </m:sup>
+        </m:sSup>
+        <m:r>
+          <m:rPr>
+            <m:sty m:val="bi"/>
+          </m:rPr>
+          <w:rPr>
+            <w:rFonts w:ascii="Cambria Math" w:eastAsiaTheme="minorEastAsia" w:hAnsi="Cambria Math"/>
+          </w:rPr>
+          <m:t>w</m:t>
+        </m:r>
+        <m:r>
+          <w:rPr>
+            <w:rFonts w:ascii="Cambria Math" w:eastAsiaTheme="minorEastAsia" w:hAnsi="Cambria Math"/>
+          </w:rPr>
+          <m:t>+</m:t>
+        </m:r>
+        <m:f>
+          <m:fPr>
+            <m:ctrlPr>
+              <w:rPr>
+                <w:rFonts w:ascii="Cambria Math" w:eastAsiaTheme="minorEastAsia" w:hAnsi="Cambria Math"/>
+                <w:i/>
+              </w:rPr>
+            </m:ctrlPr>
+          </m:fPr>
+          <m:num>
+            <m:r>
+              <w:rPr>
+                <w:rFonts w:ascii="Cambria Math" w:eastAsiaTheme="minorEastAsia" w:hAnsi="Cambria Math"/>
+              </w:rPr>
+              <m:t>C</m:t>
+            </m:r>
+          </m:num>
+          <m:den>
+            <m:r>
+              <w:rPr>
+                <w:rFonts w:ascii="Cambria Math" w:eastAsiaTheme="minorEastAsia" w:hAnsi="Cambria Math"/>
+              </w:rPr>
+              <m:t>2</m:t>
+            </m:r>
+          </m:den>
+        </m:f>
+        <m:nary>
+          <m:naryPr>
+            <m:chr m:val="∑"/>
+            <m:limLoc m:val="undOvr"/>
+            <m:ctrlPr>
+              <w:rPr>
+                <w:rFonts w:ascii="Cambria Math" w:eastAsiaTheme="minorEastAsia" w:hAnsi="Cambria Math"/>
+                <w:i/>
+              </w:rPr>
+            </m:ctrlPr>
+          </m:naryPr>
+          <m:sub>
+            <m:r>
+              <w:rPr>
+                <w:rFonts w:ascii="Cambria Math" w:eastAsiaTheme="minorEastAsia" w:hAnsi="Cambria Math"/>
+              </w:rPr>
+              <m:t>i=1</m:t>
+            </m:r>
+          </m:sub>
+          <m:sup>
+            <m:r>
+              <w:rPr>
+                <w:rFonts w:ascii="Cambria Math" w:eastAsiaTheme="minorEastAsia" w:hAnsi="Cambria Math"/>
+              </w:rPr>
+              <m:t>m</m:t>
+            </m:r>
+          </m:sup>
+          <m:e>
+            <m:sSubSup>
+              <m:sSubSupPr>
+                <m:ctrlPr>
+                  <w:rPr>
+                    <w:rFonts w:ascii="Cambria Math" w:eastAsiaTheme="minorEastAsia" w:hAnsi="Cambria Math"/>
+                    <w:i/>
+                  </w:rPr>
+                </m:ctrlPr>
+              </m:sSubSupPr>
+              <m:e>
+                <m:r>
+                  <w:rPr>
+                    <w:rFonts w:ascii="Cambria Math" w:eastAsiaTheme="minorEastAsia" w:hAnsi="Cambria Math"/>
+                  </w:rPr>
+                  <m:t>ξ</m:t>
+                </m:r>
+              </m:e>
+              <m:sub>
+                <m:r>
+                  <w:rPr>
+                    <w:rFonts w:ascii="Cambria Math" w:eastAsiaTheme="minorEastAsia" w:hAnsi="Cambria Math"/>
+                  </w:rPr>
+                  <m:t>i</m:t>
+                </m:r>
+              </m:sub>
+              <m:sup>
+                <m:r>
+                  <w:rPr>
+                    <w:rFonts w:ascii="Cambria Math" w:eastAsiaTheme="minorEastAsia" w:hAnsi="Cambria Math"/>
+                  </w:rPr>
+                  <m:t>2</m:t>
+                </m:r>
+              </m:sup>
+            </m:sSubSup>
+          </m:e>
+        </m:nary>
+        <m:r>
+          <w:rPr>
+            <w:rFonts w:ascii="Cambria Math" w:eastAsiaTheme="minorEastAsia" w:hAnsi="Cambria Math"/>
+          </w:rPr>
+          <m:t>+</m:t>
+        </m:r>
+        <m:nary>
+          <m:naryPr>
+            <m:chr m:val="∑"/>
+            <m:limLoc m:val="undOvr"/>
+            <m:ctrlPr>
+              <w:rPr>
+                <w:rFonts w:ascii="Cambria Math" w:eastAsiaTheme="minorEastAsia" w:hAnsi="Cambria Math"/>
+                <w:i/>
+              </w:rPr>
+            </m:ctrlPr>
+          </m:naryPr>
+          <m:sub>
+            <m:r>
+              <w:rPr>
+                <w:rFonts w:ascii="Cambria Math" w:eastAsiaTheme="minorEastAsia" w:hAnsi="Cambria Math"/>
+              </w:rPr>
+              <m:t>i=1</m:t>
+            </m:r>
+          </m:sub>
+          <m:sup>
+            <m:r>
+              <w:rPr>
+                <w:rFonts w:ascii="Cambria Math" w:eastAsiaTheme="minorEastAsia" w:hAnsi="Cambria Math"/>
+              </w:rPr>
+              <m:t>m</m:t>
+            </m:r>
+          </m:sup>
+          <m:e>
+            <m:sSub>
+              <m:sSubPr>
+                <m:ctrlPr>
+                  <w:rPr>
+                    <w:rFonts w:ascii="Cambria Math" w:eastAsiaTheme="minorEastAsia" w:hAnsi="Cambria Math"/>
+                    <w:i/>
+                  </w:rPr>
+                </m:ctrlPr>
+              </m:sSubPr>
+              <m:e>
+                <m:r>
+                  <w:rPr>
+                    <w:rFonts w:ascii="Cambria Math" w:eastAsiaTheme="minorEastAsia" w:hAnsi="Cambria Math"/>
+                  </w:rPr>
+                  <m:t>α</m:t>
+                </m:r>
+              </m:e>
+              <m:sub>
+                <m:r>
+                  <w:rPr>
+                    <w:rFonts w:ascii="Cambria Math" w:eastAsiaTheme="minorEastAsia" w:hAnsi="Cambria Math"/>
+                  </w:rPr>
+                  <m:t>i</m:t>
+                </m:r>
+              </m:sub>
+            </m:sSub>
+            <m:r>
+              <w:rPr>
+                <w:rFonts w:ascii="Cambria Math" w:eastAsiaTheme="minorEastAsia" w:hAnsi="Cambria Math"/>
+              </w:rPr>
+              <m:t>[</m:t>
+            </m:r>
+            <m:r>
+              <w:rPr>
+                <w:rFonts w:ascii="Cambria Math" w:eastAsiaTheme="minorEastAsia" w:hAnsi="Cambria Math"/>
+              </w:rPr>
+              <m:t>1-</m:t>
+            </m:r>
+            <m:sSub>
+              <m:sSubPr>
+                <m:ctrlPr>
+                  <w:rPr>
+                    <w:rFonts w:ascii="Cambria Math" w:eastAsiaTheme="minorEastAsia" w:hAnsi="Cambria Math"/>
+                    <w:i/>
+                  </w:rPr>
+                </m:ctrlPr>
+              </m:sSubPr>
+              <m:e>
+                <m:r>
+                  <w:rPr>
+                    <w:rFonts w:ascii="Cambria Math" w:eastAsiaTheme="minorEastAsia" w:hAnsi="Cambria Math"/>
+                  </w:rPr>
+                  <m:t>ξ</m:t>
+                </m:r>
+              </m:e>
+              <m:sub>
+                <m:r>
+                  <w:rPr>
+                    <w:rFonts w:ascii="Cambria Math" w:eastAsiaTheme="minorEastAsia" w:hAnsi="Cambria Math"/>
+                  </w:rPr>
+                  <m:t>i</m:t>
+                </m:r>
+              </m:sub>
+            </m:sSub>
+            <m:r>
+              <w:rPr>
+                <w:rFonts w:ascii="Cambria Math" w:eastAsiaTheme="minorEastAsia" w:hAnsi="Cambria Math"/>
+              </w:rPr>
+              <m:t>-</m:t>
+            </m:r>
+            <m:sSub>
+              <m:sSubPr>
+                <m:ctrlPr>
+                  <w:rPr>
+                    <w:rFonts w:ascii="Cambria Math" w:eastAsiaTheme="minorEastAsia" w:hAnsi="Cambria Math"/>
+                    <w:i/>
+                  </w:rPr>
+                </m:ctrlPr>
+              </m:sSubPr>
+              <m:e>
+                <m:r>
+                  <w:rPr>
+                    <w:rFonts w:ascii="Cambria Math" w:eastAsiaTheme="minorEastAsia" w:hAnsi="Cambria Math"/>
+                  </w:rPr>
+                  <m:t>y</m:t>
+                </m:r>
+              </m:e>
+              <m:sub>
+                <m:r>
+                  <w:rPr>
+                    <w:rFonts w:ascii="Cambria Math" w:eastAsiaTheme="minorEastAsia" w:hAnsi="Cambria Math"/>
+                  </w:rPr>
+                  <m:t>i</m:t>
+                </m:r>
+              </m:sub>
+            </m:sSub>
+            <m:r>
+              <w:rPr>
+                <w:rFonts w:ascii="Cambria Math" w:eastAsiaTheme="minorEastAsia" w:hAnsi="Cambria Math"/>
+              </w:rPr>
+              <m:t>(</m:t>
+            </m:r>
+            <m:sSup>
+              <m:sSupPr>
+                <m:ctrlPr>
+                  <w:rPr>
+                    <w:rFonts w:ascii="Cambria Math" w:eastAsiaTheme="minorEastAsia" w:hAnsi="Cambria Math"/>
+                    <w:b/>
+                    <w:bCs/>
+                    <w:i/>
+                  </w:rPr>
+                </m:ctrlPr>
+              </m:sSupPr>
+              <m:e>
+                <m:r>
+                  <m:rPr>
+                    <m:sty m:val="bi"/>
+                  </m:rPr>
+                  <w:rPr>
+                    <w:rFonts w:ascii="Cambria Math" w:eastAsiaTheme="minorEastAsia" w:hAnsi="Cambria Math"/>
+                  </w:rPr>
+                  <m:t>w</m:t>
+                </m:r>
+              </m:e>
+              <m:sup>
+                <m:r>
+                  <m:rPr>
+                    <m:sty m:val="bi"/>
+                  </m:rPr>
+                  <w:rPr>
+                    <w:rFonts w:ascii="Cambria Math" w:eastAsiaTheme="minorEastAsia" w:hAnsi="Cambria Math"/>
+                  </w:rPr>
+                  <m:t>T</m:t>
+                </m:r>
+              </m:sup>
+            </m:sSup>
+            <m:sSub>
+              <m:sSubPr>
+                <m:ctrlPr>
+                  <w:rPr>
+                    <w:rFonts w:ascii="Cambria Math" w:eastAsiaTheme="minorEastAsia" w:hAnsi="Cambria Math"/>
+                    <w:b/>
+                    <w:bCs/>
+                    <w:i/>
+                  </w:rPr>
+                </m:ctrlPr>
+              </m:sSubPr>
+              <m:e>
+                <m:r>
+                  <m:rPr>
+                    <m:sty m:val="bi"/>
+                  </m:rPr>
+                  <w:rPr>
+                    <w:rFonts w:ascii="Cambria Math" w:eastAsiaTheme="minorEastAsia" w:hAnsi="Cambria Math"/>
+                  </w:rPr>
+                  <m:t>x</m:t>
+                </m:r>
+              </m:e>
+              <m:sub>
+                <m:r>
+                  <m:rPr>
+                    <m:sty m:val="bi"/>
+                  </m:rPr>
+                  <w:rPr>
+                    <w:rFonts w:ascii="Cambria Math" w:eastAsiaTheme="minorEastAsia" w:hAnsi="Cambria Math"/>
+                  </w:rPr>
+                  <m:t>i</m:t>
+                </m:r>
+              </m:sub>
+            </m:sSub>
+            <m:r>
+              <w:rPr>
+                <w:rFonts w:ascii="Cambria Math" w:eastAsiaTheme="minorEastAsia" w:hAnsi="Cambria Math"/>
+              </w:rPr>
+              <m:t>+</m:t>
+            </m:r>
+            <m:r>
+              <w:rPr>
+                <w:rFonts w:ascii="Cambria Math" w:eastAsiaTheme="minorEastAsia" w:hAnsi="Cambria Math"/>
+              </w:rPr>
+              <m:t>b</m:t>
+            </m:r>
+            <m:r>
+              <w:rPr>
+                <w:rFonts w:ascii="Cambria Math" w:eastAsiaTheme="minorEastAsia" w:hAnsi="Cambria Math"/>
+              </w:rPr>
+              <m:t>)]</m:t>
+            </m:r>
+          </m:e>
+        </m:nary>
+      </m:oMath>
+    </w:p>
+    <w:p>
+      <w:pPr>
         <w:rPr>
           <w:rFonts w:eastAsiaTheme="minorEastAsia"/>
         </w:rPr>
-        <w:t>positivity</w:t>
-      </w:r>
-      <w:r>
-        <w:rPr>
-          <w:rFonts w:eastAsiaTheme="minorEastAsia"/>
-        </w:rPr>
-        <w:t xml:space="preserve"> constrain. </w:t>
-      </w:r>
-    </w:p>
-    <w:p>
-      <w:pPr>
-        <w:rPr>
-          <w:rFonts w:eastAsiaTheme="minorEastAsia"/>
-        </w:rPr>
-      </w:pPr>
-      <w:r>
-        <w:rPr>
-          <w:rFonts w:eastAsiaTheme="minorEastAsia"/>
-        </w:rPr>
-        <w:t xml:space="preserve"> </w:t>
-      </w:r>
+      </w:pPr>
     </w:p>
     <w:sectPr>
       <w:pgSz w:w="12240" w:h="15840"/>
@@ -794,6 +1248,95 @@
     </w:lvl>
   </w:abstractNum>
   <w:abstractNum w:abstractNumId="1" w15:restartNumberingAfterBreak="0">
+    <w:nsid w:val="5F410D8B"/>
+    <w:multiLevelType w:val="hybridMultilevel"/>
+    <w:tmpl w:val="845EAD60"/>
+    <w:lvl w:ilvl="0" w:tplc="04090019">
+      <w:start w:val="1"/>
+      <w:numFmt w:val="lowerLetter"/>
+      <w:lvlText w:val="%1."/>
+      <w:lvlJc w:val="left"/>
+      <w:pPr>
+        <w:ind w:left="720" w:hanging="360"/>
+      </w:pPr>
+      <w:rPr>
+        <w:rFonts w:hint="default"/>
+      </w:rPr>
+    </w:lvl>
+    <w:lvl w:ilvl="1" w:tplc="04090019" w:tentative="1">
+      <w:start w:val="1"/>
+      <w:numFmt w:val="lowerLetter"/>
+      <w:lvlText w:val="%2."/>
+      <w:lvlJc w:val="left"/>
+      <w:pPr>
+        <w:ind w:left="1440" w:hanging="360"/>
+      </w:pPr>
+    </w:lvl>
+    <w:lvl w:ilvl="2" w:tplc="0409001B" w:tentative="1">
+      <w:start w:val="1"/>
+      <w:numFmt w:val="lowerRoman"/>
+      <w:lvlText w:val="%3."/>
+      <w:lvlJc w:val="right"/>
+      <w:pPr>
+        <w:ind w:left="2160" w:hanging="180"/>
+      </w:pPr>
+    </w:lvl>
+    <w:lvl w:ilvl="3" w:tplc="0409000F" w:tentative="1">
+      <w:start w:val="1"/>
+      <w:numFmt w:val="decimal"/>
+      <w:lvlText w:val="%4."/>
+      <w:lvlJc w:val="left"/>
+      <w:pPr>
+        <w:ind w:left="2880" w:hanging="360"/>
+      </w:pPr>
+    </w:lvl>
+    <w:lvl w:ilvl="4" w:tplc="04090019" w:tentative="1">
+      <w:start w:val="1"/>
+      <w:numFmt w:val="lowerLetter"/>
+      <w:lvlText w:val="%5."/>
+      <w:lvlJc w:val="left"/>
+      <w:pPr>
+        <w:ind w:left="3600" w:hanging="360"/>
+      </w:pPr>
+    </w:lvl>
+    <w:lvl w:ilvl="5" w:tplc="0409001B" w:tentative="1">
+      <w:start w:val="1"/>
+      <w:numFmt w:val="lowerRoman"/>
+      <w:lvlText w:val="%6."/>
+      <w:lvlJc w:val="right"/>
+      <w:pPr>
+        <w:ind w:left="4320" w:hanging="180"/>
+      </w:pPr>
+    </w:lvl>
+    <w:lvl w:ilvl="6" w:tplc="0409000F" w:tentative="1">
+      <w:start w:val="1"/>
+      <w:numFmt w:val="decimal"/>
+      <w:lvlText w:val="%7."/>
+      <w:lvlJc w:val="left"/>
+      <w:pPr>
+        <w:ind w:left="5040" w:hanging="360"/>
+      </w:pPr>
+    </w:lvl>
+    <w:lvl w:ilvl="7" w:tplc="04090019" w:tentative="1">
+      <w:start w:val="1"/>
+      <w:numFmt w:val="lowerLetter"/>
+      <w:lvlText w:val="%8."/>
+      <w:lvlJc w:val="left"/>
+      <w:pPr>
+        <w:ind w:left="5760" w:hanging="360"/>
+      </w:pPr>
+    </w:lvl>
+    <w:lvl w:ilvl="8" w:tplc="0409001B" w:tentative="1">
+      <w:start w:val="1"/>
+      <w:numFmt w:val="lowerRoman"/>
+      <w:lvlText w:val="%9."/>
+      <w:lvlJc w:val="right"/>
+      <w:pPr>
+        <w:ind w:left="6480" w:hanging="180"/>
+      </w:pPr>
+    </w:lvl>
+  </w:abstractNum>
+  <w:abstractNum w:abstractNumId="2" w15:restartNumberingAfterBreak="0">
     <w:nsid w:val="65A07BF5"/>
     <w:multiLevelType w:val="hybridMultilevel"/>
     <w:tmpl w:val="D98A127E"/>
@@ -882,7 +1425,7 @@
       </w:pPr>
     </w:lvl>
   </w:abstractNum>
-  <w:abstractNum w:abstractNumId="2" w15:restartNumberingAfterBreak="0">
+  <w:abstractNum w:abstractNumId="3" w15:restartNumberingAfterBreak="0">
     <w:nsid w:val="7CE4794F"/>
     <w:multiLevelType w:val="hybridMultilevel"/>
     <w:tmpl w:val="7E2E4D92"/>
@@ -975,13 +1518,16 @@
     </w:lvl>
   </w:abstractNum>
   <w:num w:numId="1">
-    <w:abstractNumId w:val="2"/>
+    <w:abstractNumId w:val="3"/>
   </w:num>
   <w:num w:numId="2">
-    <w:abstractNumId w:val="1"/>
+    <w:abstractNumId w:val="2"/>
   </w:num>
   <w:num w:numId="3">
     <w:abstractNumId w:val="0"/>
+  </w:num>
+  <w:num w:numId="4">
+    <w:abstractNumId w:val="1"/>
   </w:num>
 </w:numbering>
 </file>
@@ -1892,7 +2438,7 @@
 </file>
 
 <file path=customXml/itemProps1.xml><?xml version="1.0" encoding="utf-8"?>
-<ds:datastoreItem xmlns:ds="http://schemas.openxmlformats.org/officeDocument/2006/customXml" ds:itemID="{495B97E7-FAA3-441D-A501-8A1DB7DFFE0A}">
+<ds:datastoreItem xmlns:ds="http://schemas.openxmlformats.org/officeDocument/2006/customXml" ds:itemID="{EC5EF87B-7E6E-4F05-8F06-372EBE98B5BE}">
   <ds:schemaRefs>
     <ds:schemaRef ds:uri="http://schemas.openxmlformats.org/officeDocument/2006/bibliography"/>
   </ds:schemaRefs>

</xml_diff>